<commit_message>
Replaced 'repository' with 'database'
Corrected naming in integration tests
</commit_message>
<xml_diff>
--- a/IntergratieTest.docx
+++ b/IntergratieTest.docx
@@ -112,7 +112,7 @@
           <w:u w:val="single"/>
           <w:lang w:val="en-GB"/>
         </w:rPr>
-        <w:t>UserRepository.java</w:t>
+        <w:t>Database</w:t>
       </w:r>
       <w:r>
         <w:rPr>
@@ -233,34 +233,14 @@
                 <w:szCs w:val="18"/>
               </w:rPr>
             </w:pPr>
-            <w:proofErr w:type="spellStart"/>
-            <w:r>
-              <w:rPr>
-                <w:rFonts w:cstheme="minorHAnsi"/>
-                <w:sz w:val="18"/>
-                <w:szCs w:val="18"/>
-              </w:rPr>
-              <w:t>Expected</w:t>
-            </w:r>
-            <w:proofErr w:type="spellEnd"/>
-            <w:r>
-              <w:rPr>
-                <w:rFonts w:cstheme="minorHAnsi"/>
-                <w:sz w:val="18"/>
-                <w:szCs w:val="18"/>
-              </w:rPr>
-              <w:t xml:space="preserve"> </w:t>
-            </w:r>
-            <w:proofErr w:type="spellStart"/>
-            <w:r>
-              <w:rPr>
-                <w:rFonts w:cstheme="minorHAnsi"/>
-                <w:sz w:val="18"/>
-                <w:szCs w:val="18"/>
-              </w:rPr>
-              <w:t>Result</w:t>
-            </w:r>
-            <w:proofErr w:type="spellEnd"/>
+            <w:r>
+              <w:rPr>
+                <w:rFonts w:cstheme="minorHAnsi"/>
+                <w:sz w:val="18"/>
+                <w:szCs w:val="18"/>
+              </w:rPr>
+              <w:t>Expected Result</w:t>
+            </w:r>
           </w:p>
         </w:tc>
         <w:tc>
@@ -282,41 +262,13 @@
                 <w:szCs w:val="18"/>
               </w:rPr>
             </w:pPr>
-            <w:proofErr w:type="spellStart"/>
-            <w:r>
-              <w:rPr>
-                <w:rFonts w:cstheme="minorHAnsi"/>
-                <w:sz w:val="18"/>
-                <w:szCs w:val="18"/>
-              </w:rPr>
-              <w:t>Actual</w:t>
-            </w:r>
-            <w:proofErr w:type="spellEnd"/>
-            <w:r>
-              <w:rPr>
-                <w:rFonts w:cstheme="minorHAnsi"/>
-                <w:sz w:val="18"/>
-                <w:szCs w:val="18"/>
-              </w:rPr>
-              <w:t xml:space="preserve"> </w:t>
-            </w:r>
-            <w:proofErr w:type="spellStart"/>
-            <w:r>
-              <w:rPr>
-                <w:rFonts w:cstheme="minorHAnsi"/>
-                <w:sz w:val="18"/>
-                <w:szCs w:val="18"/>
-              </w:rPr>
-              <w:t>Result</w:t>
-            </w:r>
-            <w:proofErr w:type="spellEnd"/>
-            <w:r>
-              <w:rPr>
-                <w:rFonts w:cstheme="minorHAnsi"/>
-                <w:sz w:val="18"/>
-                <w:szCs w:val="18"/>
-              </w:rPr>
-              <w:t xml:space="preserve"> </w:t>
+            <w:r>
+              <w:rPr>
+                <w:rFonts w:cstheme="minorHAnsi"/>
+                <w:sz w:val="18"/>
+                <w:szCs w:val="18"/>
+              </w:rPr>
+              <w:t xml:space="preserve">Actual Result </w:t>
             </w:r>
           </w:p>
         </w:tc>
@@ -703,7 +655,26 @@
                 <w:szCs w:val="18"/>
                 <w:lang w:val="en-US"/>
               </w:rPr>
-              <w:t xml:space="preserve">The backend will verify that this username is already included in the UserRepository.java and trigger an error message for the frontend. </w:t>
+              <w:t xml:space="preserve">The backend will verify that this username is already included in the </w:t>
+            </w:r>
+            <w:r>
+              <w:rPr>
+                <w:rFonts w:cstheme="minorHAnsi"/>
+                <w:sz w:val="18"/>
+                <w:szCs w:val="18"/>
+                <w:u w:val="single"/>
+                <w:lang w:val="en-US"/>
+              </w:rPr>
+              <w:t>Database</w:t>
+            </w:r>
+            <w:r>
+              <w:rPr>
+                <w:rFonts w:cstheme="minorHAnsi"/>
+                <w:sz w:val="18"/>
+                <w:szCs w:val="18"/>
+                <w:lang w:val="en-US"/>
+              </w:rPr>
+              <w:t xml:space="preserve"> and trigger an error message for the frontend. </w:t>
             </w:r>
           </w:p>
           <w:p>
@@ -922,46 +893,45 @@
                 <w:szCs w:val="18"/>
                 <w:lang w:val="en-US"/>
               </w:rPr>
-              <w:t xml:space="preserve">The backend will verify that this email is already included in the UserRepository.java and trigger an error message for the frontend. </w:t>
-            </w:r>
-          </w:p>
-          <w:p>
-            <w:pPr>
-              <w:rPr>
-                <w:rFonts w:cstheme="minorHAnsi"/>
-                <w:sz w:val="18"/>
-                <w:szCs w:val="18"/>
-                <w:lang w:val="en-US"/>
-              </w:rPr>
-            </w:pPr>
-            <w:r>
-              <w:rPr>
-                <w:rFonts w:cstheme="minorHAnsi"/>
-                <w:sz w:val="18"/>
-                <w:szCs w:val="18"/>
-                <w:lang w:val="en-US"/>
-              </w:rPr>
-              <w:t xml:space="preserve">The screen will show an error message “This email </w:t>
-            </w:r>
-            <w:proofErr w:type="spellStart"/>
-            <w:r>
-              <w:rPr>
-                <w:rFonts w:cstheme="minorHAnsi"/>
-                <w:sz w:val="18"/>
-                <w:szCs w:val="18"/>
-                <w:lang w:val="en-US"/>
-              </w:rPr>
-              <w:t>adress</w:t>
-            </w:r>
-            <w:proofErr w:type="spellEnd"/>
-            <w:r>
-              <w:rPr>
-                <w:rFonts w:cstheme="minorHAnsi"/>
-                <w:sz w:val="18"/>
-                <w:szCs w:val="18"/>
-                <w:lang w:val="en-US"/>
-              </w:rPr>
-              <w:t xml:space="preserve"> is already taken, please try again”.</w:t>
+              <w:t xml:space="preserve">The backend will verify that this email is already included in the </w:t>
+            </w:r>
+            <w:r>
+              <w:rPr>
+                <w:rFonts w:cstheme="minorHAnsi"/>
+                <w:sz w:val="18"/>
+                <w:szCs w:val="18"/>
+                <w:u w:val="single"/>
+                <w:lang w:val="en-US"/>
+              </w:rPr>
+              <w:t>Database</w:t>
+            </w:r>
+            <w:r>
+              <w:rPr>
+                <w:rFonts w:cstheme="minorHAnsi"/>
+                <w:sz w:val="18"/>
+                <w:szCs w:val="18"/>
+                <w:lang w:val="en-US"/>
+              </w:rPr>
+              <w:t xml:space="preserve"> and trigger an error message for the frontend. </w:t>
+            </w:r>
+          </w:p>
+          <w:p>
+            <w:pPr>
+              <w:rPr>
+                <w:rFonts w:cstheme="minorHAnsi"/>
+                <w:sz w:val="18"/>
+                <w:szCs w:val="18"/>
+                <w:lang w:val="en-US"/>
+              </w:rPr>
+            </w:pPr>
+            <w:r>
+              <w:rPr>
+                <w:rFonts w:cstheme="minorHAnsi"/>
+                <w:sz w:val="18"/>
+                <w:szCs w:val="18"/>
+                <w:lang w:val="en-US"/>
+              </w:rPr>
+              <w:t>The screen will show an error message “This email adress is already taken, please try again”.</w:t>
             </w:r>
           </w:p>
         </w:tc>
@@ -1082,15 +1052,7 @@
           <w:szCs w:val="18"/>
           <w:lang w:val="en-GB"/>
         </w:rPr>
-        <w:t xml:space="preserve"> </w:t>
-      </w:r>
-      <w:r>
-        <w:rPr>
-          <w:sz w:val="18"/>
-          <w:szCs w:val="18"/>
-          <w:lang w:val="en-GB"/>
-        </w:rPr>
-        <w:t>Check</w:t>
+        <w:t xml:space="preserve"> Check</w:t>
       </w:r>
     </w:p>
     <w:p>
@@ -1160,7 +1122,7 @@
           <w:u w:val="single"/>
           <w:lang w:val="en-GB"/>
         </w:rPr>
-        <w:t>UserRepository.java</w:t>
+        <w:t>Database</w:t>
       </w:r>
       <w:r>
         <w:rPr>
@@ -1268,34 +1230,14 @@
                 <w:lang w:val="en-US"/>
               </w:rPr>
             </w:pPr>
-            <w:proofErr w:type="spellStart"/>
-            <w:r>
-              <w:rPr>
-                <w:rFonts w:cstheme="minorHAnsi"/>
-                <w:sz w:val="18"/>
-                <w:szCs w:val="18"/>
-              </w:rPr>
-              <w:t>Expected</w:t>
-            </w:r>
-            <w:proofErr w:type="spellEnd"/>
-            <w:r>
-              <w:rPr>
-                <w:rFonts w:cstheme="minorHAnsi"/>
-                <w:sz w:val="18"/>
-                <w:szCs w:val="18"/>
-              </w:rPr>
-              <w:t xml:space="preserve"> </w:t>
-            </w:r>
-            <w:proofErr w:type="spellStart"/>
-            <w:r>
-              <w:rPr>
-                <w:rFonts w:cstheme="minorHAnsi"/>
-                <w:sz w:val="18"/>
-                <w:szCs w:val="18"/>
-              </w:rPr>
-              <w:t>Result</w:t>
-            </w:r>
-            <w:proofErr w:type="spellEnd"/>
+            <w:r>
+              <w:rPr>
+                <w:rFonts w:cstheme="minorHAnsi"/>
+                <w:sz w:val="18"/>
+                <w:szCs w:val="18"/>
+              </w:rPr>
+              <w:t>Expected Result</w:t>
+            </w:r>
           </w:p>
         </w:tc>
         <w:tc>
@@ -1310,34 +1252,14 @@
                 <w:lang w:val="en-US"/>
               </w:rPr>
             </w:pPr>
-            <w:proofErr w:type="spellStart"/>
-            <w:r>
-              <w:rPr>
-                <w:rFonts w:cstheme="minorHAnsi"/>
-                <w:sz w:val="18"/>
-                <w:szCs w:val="18"/>
-              </w:rPr>
-              <w:t>Actual</w:t>
-            </w:r>
-            <w:proofErr w:type="spellEnd"/>
-            <w:r>
-              <w:rPr>
-                <w:rFonts w:cstheme="minorHAnsi"/>
-                <w:sz w:val="18"/>
-                <w:szCs w:val="18"/>
-              </w:rPr>
-              <w:t xml:space="preserve"> </w:t>
-            </w:r>
-            <w:proofErr w:type="spellStart"/>
-            <w:r>
-              <w:rPr>
-                <w:rFonts w:cstheme="minorHAnsi"/>
-                <w:sz w:val="18"/>
-                <w:szCs w:val="18"/>
-              </w:rPr>
-              <w:t>Result</w:t>
-            </w:r>
-            <w:proofErr w:type="spellEnd"/>
+            <w:r>
+              <w:rPr>
+                <w:rFonts w:cstheme="minorHAnsi"/>
+                <w:sz w:val="18"/>
+                <w:szCs w:val="18"/>
+              </w:rPr>
+              <w:t>Actual Result</w:t>
+            </w:r>
           </w:p>
         </w:tc>
         <w:tc>
@@ -1352,23 +1274,13 @@
                 <w:lang w:val="en-US"/>
               </w:rPr>
             </w:pPr>
-            <w:proofErr w:type="spellStart"/>
-            <w:r>
-              <w:rPr>
-                <w:sz w:val="18"/>
-                <w:szCs w:val="18"/>
-                <w:lang w:val="en-US"/>
-              </w:rPr>
-              <w:t>Succes</w:t>
-            </w:r>
-            <w:proofErr w:type="spellEnd"/>
-            <w:r>
-              <w:rPr>
-                <w:sz w:val="18"/>
-                <w:szCs w:val="18"/>
-                <w:lang w:val="en-US"/>
-              </w:rPr>
-              <w:t>?</w:t>
+            <w:r>
+              <w:rPr>
+                <w:sz w:val="18"/>
+                <w:szCs w:val="18"/>
+                <w:lang w:val="en-US"/>
+              </w:rPr>
+              <w:t>Succes?</w:t>
             </w:r>
           </w:p>
         </w:tc>
@@ -1415,55 +1327,7 @@
                 <w:szCs w:val="18"/>
                 <w:lang w:val="en-US"/>
               </w:rPr>
-              <w:t xml:space="preserve">Correct data is entered </w:t>
-            </w:r>
-            <w:r>
-              <w:rPr>
-                <w:sz w:val="18"/>
-                <w:szCs w:val="18"/>
-                <w:lang w:val="en-US"/>
-              </w:rPr>
-              <w:t xml:space="preserve">in the fields </w:t>
-            </w:r>
-            <w:r>
-              <w:rPr>
-                <w:sz w:val="18"/>
-                <w:szCs w:val="18"/>
-                <w:lang w:val="en-US"/>
-              </w:rPr>
-              <w:t xml:space="preserve">and </w:t>
-            </w:r>
-            <w:r>
-              <w:rPr>
-                <w:sz w:val="18"/>
-                <w:szCs w:val="18"/>
-                <w:lang w:val="en-US"/>
-              </w:rPr>
-              <w:t xml:space="preserve">the </w:t>
-            </w:r>
-            <w:r>
-              <w:rPr>
-                <w:sz w:val="18"/>
-                <w:szCs w:val="18"/>
-                <w:lang w:val="en-US"/>
-              </w:rPr>
-              <w:t>login</w:t>
-            </w:r>
-            <w:r>
-              <w:rPr>
-                <w:sz w:val="18"/>
-                <w:szCs w:val="18"/>
-                <w:lang w:val="en-US"/>
-              </w:rPr>
-              <w:t xml:space="preserve"> button</w:t>
-            </w:r>
-            <w:r>
-              <w:rPr>
-                <w:sz w:val="18"/>
-                <w:szCs w:val="18"/>
-                <w:lang w:val="en-US"/>
-              </w:rPr>
-              <w:t xml:space="preserve"> is pressed</w:t>
+              <w:t>Correct data is entered in the fields and the login button is pressed</w:t>
             </w:r>
           </w:p>
         </w:tc>
@@ -1558,39 +1422,7 @@
                 <w:szCs w:val="18"/>
                 <w:lang w:val="en-US"/>
               </w:rPr>
-              <w:t xml:space="preserve">The </w:t>
-            </w:r>
-            <w:r>
-              <w:rPr>
-                <w:sz w:val="18"/>
-                <w:szCs w:val="18"/>
-                <w:lang w:val="en-US"/>
-              </w:rPr>
-              <w:t>right</w:t>
-            </w:r>
-            <w:r>
-              <w:rPr>
-                <w:sz w:val="18"/>
-                <w:szCs w:val="18"/>
-                <w:lang w:val="en-US"/>
-              </w:rPr>
-              <w:t xml:space="preserve"> Login Name is entered</w:t>
-            </w:r>
-            <w:r>
-              <w:rPr>
-                <w:sz w:val="18"/>
-                <w:szCs w:val="18"/>
-                <w:lang w:val="en-US"/>
-              </w:rPr>
-              <w:t xml:space="preserve"> in the login field</w:t>
-            </w:r>
-            <w:r>
-              <w:rPr>
-                <w:sz w:val="18"/>
-                <w:szCs w:val="18"/>
-                <w:lang w:val="en-US"/>
-              </w:rPr>
-              <w:t>, but the wrong password</w:t>
+              <w:t>The right Login Name is entered in the login field, but the wrong password</w:t>
             </w:r>
           </w:p>
         </w:tc>
@@ -1685,39 +1517,7 @@
                 <w:szCs w:val="18"/>
                 <w:lang w:val="en-US"/>
               </w:rPr>
-              <w:t xml:space="preserve">The </w:t>
-            </w:r>
-            <w:r>
-              <w:rPr>
-                <w:sz w:val="18"/>
-                <w:szCs w:val="18"/>
-                <w:lang w:val="en-US"/>
-              </w:rPr>
-              <w:t>wrong</w:t>
-            </w:r>
-            <w:r>
-              <w:rPr>
-                <w:sz w:val="18"/>
-                <w:szCs w:val="18"/>
-                <w:lang w:val="en-US"/>
-              </w:rPr>
-              <w:t xml:space="preserve"> Login Name is entered in the login field, but the </w:t>
-            </w:r>
-            <w:r>
-              <w:rPr>
-                <w:sz w:val="18"/>
-                <w:szCs w:val="18"/>
-                <w:lang w:val="en-US"/>
-              </w:rPr>
-              <w:t>right</w:t>
-            </w:r>
-            <w:r>
-              <w:rPr>
-                <w:sz w:val="18"/>
-                <w:szCs w:val="18"/>
-                <w:lang w:val="en-US"/>
-              </w:rPr>
-              <w:t xml:space="preserve"> password</w:t>
+              <w:t>The wrong Login Name is entered in the login field, but the right password</w:t>
             </w:r>
           </w:p>
         </w:tc>
@@ -1739,23 +1539,7 @@
                 <w:szCs w:val="18"/>
                 <w:lang w:val="en-US"/>
               </w:rPr>
-              <w:t xml:space="preserve">There is an error showing, that the </w:t>
-            </w:r>
-            <w:r>
-              <w:rPr>
-                <w:sz w:val="18"/>
-                <w:szCs w:val="18"/>
-                <w:lang w:val="en-US"/>
-              </w:rPr>
-              <w:t>password</w:t>
-            </w:r>
-            <w:r>
-              <w:rPr>
-                <w:sz w:val="18"/>
-                <w:szCs w:val="18"/>
-                <w:lang w:val="en-US"/>
-              </w:rPr>
-              <w:t xml:space="preserve"> is incorrect</w:t>
+              <w:t>There is an error showing, that the password is incorrect</w:t>
             </w:r>
           </w:p>
         </w:tc>
@@ -1828,23 +1612,7 @@
                 <w:szCs w:val="18"/>
                 <w:lang w:val="en-US"/>
               </w:rPr>
-              <w:t xml:space="preserve">The </w:t>
-            </w:r>
-            <w:r>
-              <w:rPr>
-                <w:sz w:val="18"/>
-                <w:szCs w:val="18"/>
-                <w:lang w:val="en-US"/>
-              </w:rPr>
-              <w:t>wrong</w:t>
-            </w:r>
-            <w:r>
-              <w:rPr>
-                <w:sz w:val="18"/>
-                <w:szCs w:val="18"/>
-                <w:lang w:val="en-US"/>
-              </w:rPr>
-              <w:t xml:space="preserve"> Login Name is entered in the login field, but the wrong password</w:t>
+              <w:t>The wrong Login Name is entered in the login field, but the wrong password</w:t>
             </w:r>
           </w:p>
         </w:tc>
@@ -2018,7 +1786,7 @@
           <w:u w:val="single"/>
           <w:lang w:val="en-GB"/>
         </w:rPr>
-        <w:t>SkittleRepository.java</w:t>
+        <w:t>Database</w:t>
       </w:r>
       <w:r>
         <w:rPr>
@@ -2139,34 +1907,14 @@
                 <w:szCs w:val="18"/>
               </w:rPr>
             </w:pPr>
-            <w:proofErr w:type="spellStart"/>
-            <w:r>
-              <w:rPr>
-                <w:rFonts w:cstheme="minorHAnsi"/>
-                <w:sz w:val="18"/>
-                <w:szCs w:val="18"/>
-              </w:rPr>
-              <w:t>Expected</w:t>
-            </w:r>
-            <w:proofErr w:type="spellEnd"/>
-            <w:r>
-              <w:rPr>
-                <w:rFonts w:cstheme="minorHAnsi"/>
-                <w:sz w:val="18"/>
-                <w:szCs w:val="18"/>
-              </w:rPr>
-              <w:t xml:space="preserve"> </w:t>
-            </w:r>
-            <w:proofErr w:type="spellStart"/>
-            <w:r>
-              <w:rPr>
-                <w:rFonts w:cstheme="minorHAnsi"/>
-                <w:sz w:val="18"/>
-                <w:szCs w:val="18"/>
-              </w:rPr>
-              <w:t>Result</w:t>
-            </w:r>
-            <w:proofErr w:type="spellEnd"/>
+            <w:r>
+              <w:rPr>
+                <w:rFonts w:cstheme="minorHAnsi"/>
+                <w:sz w:val="18"/>
+                <w:szCs w:val="18"/>
+              </w:rPr>
+              <w:t>Expected Result</w:t>
+            </w:r>
           </w:p>
         </w:tc>
         <w:tc>
@@ -2188,41 +1936,13 @@
                 <w:szCs w:val="18"/>
               </w:rPr>
             </w:pPr>
-            <w:proofErr w:type="spellStart"/>
-            <w:r>
-              <w:rPr>
-                <w:rFonts w:cstheme="minorHAnsi"/>
-                <w:sz w:val="18"/>
-                <w:szCs w:val="18"/>
-              </w:rPr>
-              <w:t>Actual</w:t>
-            </w:r>
-            <w:proofErr w:type="spellEnd"/>
-            <w:r>
-              <w:rPr>
-                <w:rFonts w:cstheme="minorHAnsi"/>
-                <w:sz w:val="18"/>
-                <w:szCs w:val="18"/>
-              </w:rPr>
-              <w:t xml:space="preserve"> </w:t>
-            </w:r>
-            <w:proofErr w:type="spellStart"/>
-            <w:r>
-              <w:rPr>
-                <w:rFonts w:cstheme="minorHAnsi"/>
-                <w:sz w:val="18"/>
-                <w:szCs w:val="18"/>
-              </w:rPr>
-              <w:t>Result</w:t>
-            </w:r>
-            <w:proofErr w:type="spellEnd"/>
-            <w:r>
-              <w:rPr>
-                <w:rFonts w:cstheme="minorHAnsi"/>
-                <w:sz w:val="18"/>
-                <w:szCs w:val="18"/>
-              </w:rPr>
-              <w:t xml:space="preserve"> </w:t>
+            <w:r>
+              <w:rPr>
+                <w:rFonts w:cstheme="minorHAnsi"/>
+                <w:sz w:val="18"/>
+                <w:szCs w:val="18"/>
+              </w:rPr>
+              <w:t xml:space="preserve">Actual Result </w:t>
             </w:r>
           </w:p>
         </w:tc>
@@ -3501,7 +3221,7 @@
           <w:u w:val="single"/>
           <w:lang w:val="en-GB"/>
         </w:rPr>
-        <w:t>SkittleRepository.java</w:t>
+        <w:t>Database</w:t>
       </w:r>
       <w:r>
         <w:rPr>
@@ -3609,34 +3329,14 @@
                 <w:lang w:val="en-US"/>
               </w:rPr>
             </w:pPr>
-            <w:proofErr w:type="spellStart"/>
-            <w:r>
-              <w:rPr>
-                <w:rFonts w:cstheme="minorHAnsi"/>
-                <w:sz w:val="18"/>
-                <w:szCs w:val="18"/>
-              </w:rPr>
-              <w:t>Expected</w:t>
-            </w:r>
-            <w:proofErr w:type="spellEnd"/>
-            <w:r>
-              <w:rPr>
-                <w:rFonts w:cstheme="minorHAnsi"/>
-                <w:sz w:val="18"/>
-                <w:szCs w:val="18"/>
-              </w:rPr>
-              <w:t xml:space="preserve"> </w:t>
-            </w:r>
-            <w:proofErr w:type="spellStart"/>
-            <w:r>
-              <w:rPr>
-                <w:rFonts w:cstheme="minorHAnsi"/>
-                <w:sz w:val="18"/>
-                <w:szCs w:val="18"/>
-              </w:rPr>
-              <w:t>Result</w:t>
-            </w:r>
-            <w:proofErr w:type="spellEnd"/>
+            <w:r>
+              <w:rPr>
+                <w:rFonts w:cstheme="minorHAnsi"/>
+                <w:sz w:val="18"/>
+                <w:szCs w:val="18"/>
+              </w:rPr>
+              <w:t>Expected Result</w:t>
+            </w:r>
           </w:p>
         </w:tc>
         <w:tc>
@@ -3651,41 +3351,13 @@
                 <w:lang w:val="en-US"/>
               </w:rPr>
             </w:pPr>
-            <w:proofErr w:type="spellStart"/>
-            <w:r>
-              <w:rPr>
-                <w:rFonts w:cstheme="minorHAnsi"/>
-                <w:sz w:val="18"/>
-                <w:szCs w:val="18"/>
-              </w:rPr>
-              <w:t>Actual</w:t>
-            </w:r>
-            <w:proofErr w:type="spellEnd"/>
-            <w:r>
-              <w:rPr>
-                <w:rFonts w:cstheme="minorHAnsi"/>
-                <w:sz w:val="18"/>
-                <w:szCs w:val="18"/>
-              </w:rPr>
-              <w:t xml:space="preserve"> </w:t>
-            </w:r>
-            <w:proofErr w:type="spellStart"/>
-            <w:r>
-              <w:rPr>
-                <w:rFonts w:cstheme="minorHAnsi"/>
-                <w:sz w:val="18"/>
-                <w:szCs w:val="18"/>
-              </w:rPr>
-              <w:t>Result</w:t>
-            </w:r>
-            <w:proofErr w:type="spellEnd"/>
-            <w:r>
-              <w:rPr>
-                <w:rFonts w:cstheme="minorHAnsi"/>
-                <w:sz w:val="18"/>
-                <w:szCs w:val="18"/>
-              </w:rPr>
-              <w:t xml:space="preserve"> </w:t>
+            <w:r>
+              <w:rPr>
+                <w:rFonts w:cstheme="minorHAnsi"/>
+                <w:sz w:val="18"/>
+                <w:szCs w:val="18"/>
+              </w:rPr>
+              <w:t xml:space="preserve">Actual Result </w:t>
             </w:r>
           </w:p>
         </w:tc>
@@ -4073,7 +3745,7 @@
           <w:u w:val="single"/>
           <w:lang w:val="en-GB"/>
         </w:rPr>
-        <w:t>SkittleRepository.java</w:t>
+        <w:t>Database</w:t>
       </w:r>
       <w:r>
         <w:rPr>
@@ -4145,8 +3817,8 @@
         <w:tblLook w:val="04A0" w:firstRow="1" w:lastRow="0" w:firstColumn="1" w:lastColumn="0" w:noHBand="0" w:noVBand="1"/>
       </w:tblPr>
       <w:tblGrid>
-        <w:gridCol w:w="1183"/>
-        <w:gridCol w:w="4930"/>
+        <w:gridCol w:w="1184"/>
+        <w:gridCol w:w="4929"/>
         <w:gridCol w:w="1360"/>
         <w:gridCol w:w="1463"/>
         <w:gridCol w:w="1554"/>
@@ -4228,34 +3900,14 @@
                 <w:lang w:val="en-US"/>
               </w:rPr>
             </w:pPr>
-            <w:proofErr w:type="spellStart"/>
-            <w:r>
-              <w:rPr>
-                <w:rFonts w:cstheme="minorHAnsi"/>
-                <w:sz w:val="18"/>
-                <w:szCs w:val="18"/>
-              </w:rPr>
-              <w:t>Expected</w:t>
-            </w:r>
-            <w:proofErr w:type="spellEnd"/>
-            <w:r>
-              <w:rPr>
-                <w:rFonts w:cstheme="minorHAnsi"/>
-                <w:sz w:val="18"/>
-                <w:szCs w:val="18"/>
-              </w:rPr>
-              <w:t xml:space="preserve"> </w:t>
-            </w:r>
-            <w:proofErr w:type="spellStart"/>
-            <w:r>
-              <w:rPr>
-                <w:rFonts w:cstheme="minorHAnsi"/>
-                <w:sz w:val="18"/>
-                <w:szCs w:val="18"/>
-              </w:rPr>
-              <w:t>Result</w:t>
-            </w:r>
-            <w:proofErr w:type="spellEnd"/>
+            <w:r>
+              <w:rPr>
+                <w:rFonts w:cstheme="minorHAnsi"/>
+                <w:sz w:val="18"/>
+                <w:szCs w:val="18"/>
+              </w:rPr>
+              <w:t>Expected Result</w:t>
+            </w:r>
           </w:p>
         </w:tc>
         <w:tc>
@@ -4277,41 +3929,13 @@
                 <w:lang w:val="en-US"/>
               </w:rPr>
             </w:pPr>
-            <w:proofErr w:type="spellStart"/>
-            <w:r>
-              <w:rPr>
-                <w:rFonts w:cstheme="minorHAnsi"/>
-                <w:sz w:val="18"/>
-                <w:szCs w:val="18"/>
-              </w:rPr>
-              <w:t>Actual</w:t>
-            </w:r>
-            <w:proofErr w:type="spellEnd"/>
-            <w:r>
-              <w:rPr>
-                <w:rFonts w:cstheme="minorHAnsi"/>
-                <w:sz w:val="18"/>
-                <w:szCs w:val="18"/>
-              </w:rPr>
-              <w:t xml:space="preserve"> </w:t>
-            </w:r>
-            <w:proofErr w:type="spellStart"/>
-            <w:r>
-              <w:rPr>
-                <w:rFonts w:cstheme="minorHAnsi"/>
-                <w:sz w:val="18"/>
-                <w:szCs w:val="18"/>
-              </w:rPr>
-              <w:t>Result</w:t>
-            </w:r>
-            <w:proofErr w:type="spellEnd"/>
-            <w:r>
-              <w:rPr>
-                <w:rFonts w:cstheme="minorHAnsi"/>
-                <w:sz w:val="18"/>
-                <w:szCs w:val="18"/>
-              </w:rPr>
-              <w:t xml:space="preserve"> </w:t>
+            <w:r>
+              <w:rPr>
+                <w:rFonts w:cstheme="minorHAnsi"/>
+                <w:sz w:val="18"/>
+                <w:szCs w:val="18"/>
+              </w:rPr>
+              <w:t xml:space="preserve">Actual Result </w:t>
             </w:r>
           </w:p>
         </w:tc>
@@ -4417,14 +4041,23 @@
                 <w:u w:val="single"/>
                 <w:lang w:val="en-GB"/>
               </w:rPr>
-              <w:t xml:space="preserve"> SkittleRepository.java</w:t>
-            </w:r>
-            <w:r>
-              <w:rPr>
-                <w:sz w:val="18"/>
-                <w:szCs w:val="18"/>
+              <w:t xml:space="preserve"> </w:t>
+            </w:r>
+            <w:r>
+              <w:rPr>
+                <w:sz w:val="18"/>
+                <w:szCs w:val="18"/>
+                <w:u w:val="single"/>
                 <w:lang w:val="en-GB"/>
               </w:rPr>
+              <w:t>database</w:t>
+            </w:r>
+            <w:r>
+              <w:rPr>
+                <w:sz w:val="18"/>
+                <w:szCs w:val="18"/>
+                <w:lang w:val="en-GB"/>
+              </w:rPr>
               <w:t xml:space="preserve"> check and note the current amounts of </w:t>
             </w:r>
             <w:r>
@@ -4442,120 +4075,120 @@
                 <w:szCs w:val="18"/>
                 <w:lang w:val="en-GB"/>
               </w:rPr>
-              <w:t xml:space="preserve"> skittles at each </w:t>
-            </w:r>
-            <w:proofErr w:type="spellStart"/>
-            <w:r>
-              <w:rPr>
-                <w:sz w:val="18"/>
-                <w:szCs w:val="18"/>
+              <w:t xml:space="preserve"> skittles at each color.</w:t>
+            </w:r>
+          </w:p>
+          <w:p>
+            <w:pPr>
+              <w:rPr>
+                <w:rFonts w:cstheme="minorHAnsi"/>
+                <w:sz w:val="18"/>
+                <w:szCs w:val="18"/>
+                <w:lang w:val="en-US"/>
+              </w:rPr>
+            </w:pPr>
+            <w:r>
+              <w:rPr>
+                <w:rFonts w:cstheme="minorHAnsi"/>
+                <w:sz w:val="18"/>
+                <w:szCs w:val="18"/>
+                <w:lang w:val="en-US"/>
+              </w:rPr>
+              <w:t xml:space="preserve">Then take two (2) </w:t>
+            </w:r>
+            <w:r>
+              <w:rPr>
+                <w:rFonts w:cstheme="minorHAnsi"/>
+                <w:sz w:val="18"/>
+                <w:szCs w:val="18"/>
+                <w:u w:val="single"/>
+                <w:lang w:val="en-US"/>
+              </w:rPr>
+              <w:t>Yellow</w:t>
+            </w:r>
+            <w:r>
+              <w:rPr>
+                <w:rFonts w:cstheme="minorHAnsi"/>
+                <w:sz w:val="18"/>
+                <w:szCs w:val="18"/>
+                <w:lang w:val="en-US"/>
+              </w:rPr>
+              <w:t xml:space="preserve"> Skittles, add them to the </w:t>
+            </w:r>
+            <w:r>
+              <w:rPr>
+                <w:rFonts w:cstheme="minorHAnsi"/>
+                <w:sz w:val="18"/>
+                <w:szCs w:val="18"/>
+                <w:u w:val="single"/>
+                <w:lang w:val="en-US"/>
+              </w:rPr>
+              <w:t>sorting reservoir</w:t>
+            </w:r>
+            <w:r>
+              <w:rPr>
+                <w:rFonts w:cstheme="minorHAnsi"/>
+                <w:sz w:val="18"/>
+                <w:szCs w:val="18"/>
+                <w:lang w:val="en-US"/>
+              </w:rPr>
+              <w:t xml:space="preserve"> of the Arduino sorter. </w:t>
+            </w:r>
+          </w:p>
+          <w:p>
+            <w:pPr>
+              <w:rPr>
+                <w:rFonts w:cstheme="minorHAnsi"/>
+                <w:sz w:val="18"/>
+                <w:szCs w:val="18"/>
+                <w:lang w:val="en-US"/>
+              </w:rPr>
+            </w:pPr>
+            <w:r>
+              <w:rPr>
+                <w:rFonts w:cstheme="minorHAnsi"/>
+                <w:sz w:val="18"/>
+                <w:szCs w:val="18"/>
+                <w:lang w:val="en-US"/>
+              </w:rPr>
+              <w:t xml:space="preserve">Start the Arduino sorting process. After the process is finished, check and note the current amount of </w:t>
+            </w:r>
+            <w:r>
+              <w:rPr>
+                <w:rFonts w:cstheme="minorHAnsi"/>
+                <w:sz w:val="18"/>
+                <w:szCs w:val="18"/>
+                <w:u w:val="single"/>
+                <w:lang w:val="en-US"/>
+              </w:rPr>
+              <w:t>Yellow</w:t>
+            </w:r>
+            <w:r>
+              <w:rPr>
+                <w:rFonts w:cstheme="minorHAnsi"/>
+                <w:sz w:val="18"/>
+                <w:szCs w:val="18"/>
+                <w:lang w:val="en-US"/>
+              </w:rPr>
+              <w:t xml:space="preserve"> Skittles at the </w:t>
+            </w:r>
+            <w:r>
+              <w:rPr>
+                <w:sz w:val="18"/>
+                <w:szCs w:val="18"/>
+                <w:u w:val="single"/>
                 <w:lang w:val="en-GB"/>
               </w:rPr>
-              <w:t>color</w:t>
-            </w:r>
-            <w:proofErr w:type="spellEnd"/>
-            <w:r>
-              <w:rPr>
-                <w:sz w:val="18"/>
-                <w:szCs w:val="18"/>
+              <w:t xml:space="preserve"> </w:t>
+            </w:r>
+            <w:r>
+              <w:rPr>
+                <w:sz w:val="18"/>
+                <w:szCs w:val="18"/>
+                <w:u w:val="single"/>
                 <w:lang w:val="en-GB"/>
               </w:rPr>
-              <w:t>.</w:t>
-            </w:r>
-          </w:p>
-          <w:p>
-            <w:pPr>
-              <w:rPr>
-                <w:rFonts w:cstheme="minorHAnsi"/>
-                <w:sz w:val="18"/>
-                <w:szCs w:val="18"/>
-                <w:lang w:val="en-US"/>
-              </w:rPr>
-            </w:pPr>
-            <w:r>
-              <w:rPr>
-                <w:rFonts w:cstheme="minorHAnsi"/>
-                <w:sz w:val="18"/>
-                <w:szCs w:val="18"/>
-                <w:lang w:val="en-US"/>
-              </w:rPr>
-              <w:t xml:space="preserve">Then take two (2) </w:t>
-            </w:r>
-            <w:r>
-              <w:rPr>
-                <w:rFonts w:cstheme="minorHAnsi"/>
-                <w:sz w:val="18"/>
-                <w:szCs w:val="18"/>
-                <w:u w:val="single"/>
-                <w:lang w:val="en-US"/>
-              </w:rPr>
-              <w:t>Yellow</w:t>
-            </w:r>
-            <w:r>
-              <w:rPr>
-                <w:rFonts w:cstheme="minorHAnsi"/>
-                <w:sz w:val="18"/>
-                <w:szCs w:val="18"/>
-                <w:lang w:val="en-US"/>
-              </w:rPr>
-              <w:t xml:space="preserve"> Skittles, add them to the </w:t>
-            </w:r>
-            <w:r>
-              <w:rPr>
-                <w:rFonts w:cstheme="minorHAnsi"/>
-                <w:sz w:val="18"/>
-                <w:szCs w:val="18"/>
-                <w:u w:val="single"/>
-                <w:lang w:val="en-US"/>
-              </w:rPr>
-              <w:t>sorting reservoir</w:t>
-            </w:r>
-            <w:r>
-              <w:rPr>
-                <w:rFonts w:cstheme="minorHAnsi"/>
-                <w:sz w:val="18"/>
-                <w:szCs w:val="18"/>
-                <w:lang w:val="en-US"/>
-              </w:rPr>
-              <w:t xml:space="preserve"> of the Arduino sorter. </w:t>
-            </w:r>
-          </w:p>
-          <w:p>
-            <w:pPr>
-              <w:rPr>
-                <w:rFonts w:cstheme="minorHAnsi"/>
-                <w:sz w:val="18"/>
-                <w:szCs w:val="18"/>
-                <w:lang w:val="en-US"/>
-              </w:rPr>
-            </w:pPr>
-            <w:r>
-              <w:rPr>
-                <w:rFonts w:cstheme="minorHAnsi"/>
-                <w:sz w:val="18"/>
-                <w:szCs w:val="18"/>
-                <w:lang w:val="en-US"/>
-              </w:rPr>
-              <w:t xml:space="preserve">Start the Arduino sorting process. After the process is finished, check and note the current amount of </w:t>
-            </w:r>
-            <w:r>
-              <w:rPr>
-                <w:rFonts w:cstheme="minorHAnsi"/>
-                <w:sz w:val="18"/>
-                <w:szCs w:val="18"/>
-                <w:u w:val="single"/>
-                <w:lang w:val="en-US"/>
-              </w:rPr>
-              <w:t>Yellow</w:t>
-            </w:r>
-            <w:r>
-              <w:rPr>
-                <w:rFonts w:cstheme="minorHAnsi"/>
-                <w:sz w:val="18"/>
-                <w:szCs w:val="18"/>
-                <w:lang w:val="en-US"/>
-              </w:rPr>
-              <w:t xml:space="preserve"> Skittles at the </w:t>
+              <w:t xml:space="preserve"> </w:t>
             </w:r>
             <w:r>
               <w:rPr>
@@ -4564,7 +4197,7 @@
                 <w:u w:val="single"/>
                 <w:lang w:val="en-GB"/>
               </w:rPr>
-              <w:t xml:space="preserve"> SkittleRepository.java.</w:t>
+              <w:t>database</w:t>
             </w:r>
           </w:p>
         </w:tc>
@@ -4732,23 +4365,40 @@
                 <w:u w:val="single"/>
                 <w:lang w:val="en-GB"/>
               </w:rPr>
-              <w:t xml:space="preserve"> SkittleRepository.java</w:t>
-            </w:r>
-            <w:r>
-              <w:rPr>
-                <w:sz w:val="18"/>
-                <w:szCs w:val="18"/>
+              <w:t xml:space="preserve"> </w:t>
+            </w:r>
+            <w:r>
+              <w:rPr>
+                <w:sz w:val="18"/>
+                <w:szCs w:val="18"/>
+                <w:u w:val="single"/>
                 <w:lang w:val="en-GB"/>
               </w:rPr>
-              <w:t xml:space="preserve"> check and note the current amounts of </w:t>
-            </w:r>
-            <w:r>
-              <w:rPr>
-                <w:sz w:val="18"/>
-                <w:szCs w:val="18"/>
-                <w:u w:val="single"/>
+              <w:t>database</w:t>
+            </w:r>
+            <w:r>
+              <w:rPr>
+                <w:sz w:val="18"/>
+                <w:szCs w:val="18"/>
                 <w:lang w:val="en-GB"/>
               </w:rPr>
+              <w:t xml:space="preserve"> </w:t>
+            </w:r>
+            <w:r>
+              <w:rPr>
+                <w:sz w:val="18"/>
+                <w:szCs w:val="18"/>
+                <w:lang w:val="en-GB"/>
+              </w:rPr>
+              <w:t xml:space="preserve">check and note the current amounts of </w:t>
+            </w:r>
+            <w:r>
+              <w:rPr>
+                <w:sz w:val="18"/>
+                <w:szCs w:val="18"/>
+                <w:u w:val="single"/>
+                <w:lang w:val="en-GB"/>
+              </w:rPr>
               <w:t>Red</w:t>
             </w:r>
             <w:r>
@@ -4757,110 +4407,119 @@
                 <w:szCs w:val="18"/>
                 <w:lang w:val="en-GB"/>
               </w:rPr>
-              <w:t xml:space="preserve"> skittles at each </w:t>
-            </w:r>
-            <w:proofErr w:type="spellStart"/>
-            <w:r>
-              <w:rPr>
-                <w:sz w:val="18"/>
-                <w:szCs w:val="18"/>
+              <w:t xml:space="preserve"> skittles at each color.</w:t>
+            </w:r>
+          </w:p>
+          <w:p>
+            <w:pPr>
+              <w:rPr>
+                <w:rFonts w:cstheme="minorHAnsi"/>
+                <w:sz w:val="18"/>
+                <w:szCs w:val="18"/>
+                <w:lang w:val="en-US"/>
+              </w:rPr>
+            </w:pPr>
+            <w:r>
+              <w:rPr>
+                <w:rFonts w:cstheme="minorHAnsi"/>
+                <w:sz w:val="18"/>
+                <w:szCs w:val="18"/>
+                <w:lang w:val="en-US"/>
+              </w:rPr>
+              <w:t xml:space="preserve">Then take two (2) </w:t>
+            </w:r>
+            <w:r>
+              <w:rPr>
+                <w:rFonts w:cstheme="minorHAnsi"/>
+                <w:sz w:val="18"/>
+                <w:szCs w:val="18"/>
+                <w:u w:val="single"/>
+                <w:lang w:val="en-US"/>
+              </w:rPr>
+              <w:t>Red</w:t>
+            </w:r>
+            <w:r>
+              <w:rPr>
+                <w:rFonts w:cstheme="minorHAnsi"/>
+                <w:sz w:val="18"/>
+                <w:szCs w:val="18"/>
+                <w:lang w:val="en-US"/>
+              </w:rPr>
+              <w:t xml:space="preserve"> Skittles, add them to the </w:t>
+            </w:r>
+            <w:r>
+              <w:rPr>
+                <w:rFonts w:cstheme="minorHAnsi"/>
+                <w:sz w:val="18"/>
+                <w:szCs w:val="18"/>
+                <w:u w:val="single"/>
+                <w:lang w:val="en-US"/>
+              </w:rPr>
+              <w:t>sorting reservoir</w:t>
+            </w:r>
+            <w:r>
+              <w:rPr>
+                <w:rFonts w:cstheme="minorHAnsi"/>
+                <w:sz w:val="18"/>
+                <w:szCs w:val="18"/>
+                <w:lang w:val="en-US"/>
+              </w:rPr>
+              <w:t xml:space="preserve"> of the Arduino sorter. </w:t>
+            </w:r>
+          </w:p>
+          <w:p>
+            <w:pPr>
+              <w:rPr>
+                <w:rFonts w:cstheme="minorHAnsi"/>
+                <w:sz w:val="18"/>
+                <w:szCs w:val="18"/>
+                <w:lang w:val="en-US"/>
+              </w:rPr>
+            </w:pPr>
+            <w:r>
+              <w:rPr>
+                <w:rFonts w:cstheme="minorHAnsi"/>
+                <w:sz w:val="18"/>
+                <w:szCs w:val="18"/>
+                <w:lang w:val="en-US"/>
+              </w:rPr>
+              <w:t xml:space="preserve">Start the Arduino sorting process. After the process is finished, check and note the current amount of Red Skittles at the </w:t>
+            </w:r>
+            <w:r>
+              <w:rPr>
+                <w:sz w:val="18"/>
+                <w:szCs w:val="18"/>
+                <w:u w:val="single"/>
                 <w:lang w:val="en-GB"/>
               </w:rPr>
-              <w:t>color</w:t>
-            </w:r>
-            <w:proofErr w:type="spellEnd"/>
-            <w:r>
-              <w:rPr>
-                <w:sz w:val="18"/>
-                <w:szCs w:val="18"/>
+              <w:t xml:space="preserve"> </w:t>
+            </w:r>
+            <w:r>
+              <w:rPr>
+                <w:sz w:val="18"/>
+                <w:szCs w:val="18"/>
+                <w:u w:val="single"/>
                 <w:lang w:val="en-GB"/>
               </w:rPr>
+              <w:t xml:space="preserve"> </w:t>
+            </w:r>
+            <w:r>
+              <w:rPr>
+                <w:sz w:val="18"/>
+                <w:szCs w:val="18"/>
+                <w:u w:val="single"/>
+                <w:lang w:val="en-GB"/>
+              </w:rPr>
+              <w:t>database</w:t>
+            </w:r>
+            <w:r>
+              <w:rPr>
+                <w:sz w:val="18"/>
+                <w:szCs w:val="18"/>
+                <w:u w:val="single"/>
+                <w:lang w:val="en-GB"/>
+              </w:rPr>
               <w:t>.</w:t>
-            </w:r>
-          </w:p>
-          <w:p>
-            <w:pPr>
-              <w:rPr>
-                <w:rFonts w:cstheme="minorHAnsi"/>
-                <w:sz w:val="18"/>
-                <w:szCs w:val="18"/>
-                <w:lang w:val="en-US"/>
-              </w:rPr>
-            </w:pPr>
-            <w:r>
-              <w:rPr>
-                <w:rFonts w:cstheme="minorHAnsi"/>
-                <w:sz w:val="18"/>
-                <w:szCs w:val="18"/>
-                <w:lang w:val="en-US"/>
-              </w:rPr>
-              <w:t xml:space="preserve">Then take two (2) </w:t>
-            </w:r>
-            <w:r>
-              <w:rPr>
-                <w:rFonts w:cstheme="minorHAnsi"/>
-                <w:sz w:val="18"/>
-                <w:szCs w:val="18"/>
-                <w:u w:val="single"/>
-                <w:lang w:val="en-US"/>
-              </w:rPr>
-              <w:t>Red</w:t>
-            </w:r>
-            <w:r>
-              <w:rPr>
-                <w:rFonts w:cstheme="minorHAnsi"/>
-                <w:sz w:val="18"/>
-                <w:szCs w:val="18"/>
-                <w:lang w:val="en-US"/>
-              </w:rPr>
-              <w:t xml:space="preserve"> Skittles, add them to the </w:t>
-            </w:r>
-            <w:r>
-              <w:rPr>
-                <w:rFonts w:cstheme="minorHAnsi"/>
-                <w:sz w:val="18"/>
-                <w:szCs w:val="18"/>
-                <w:u w:val="single"/>
-                <w:lang w:val="en-US"/>
-              </w:rPr>
-              <w:t>sorting reservoir</w:t>
-            </w:r>
-            <w:r>
-              <w:rPr>
-                <w:rFonts w:cstheme="minorHAnsi"/>
-                <w:sz w:val="18"/>
-                <w:szCs w:val="18"/>
-                <w:lang w:val="en-US"/>
-              </w:rPr>
-              <w:t xml:space="preserve"> of the Arduino sorter. </w:t>
-            </w:r>
-          </w:p>
-          <w:p>
-            <w:pPr>
-              <w:rPr>
-                <w:rFonts w:cstheme="minorHAnsi"/>
-                <w:sz w:val="18"/>
-                <w:szCs w:val="18"/>
-                <w:lang w:val="en-US"/>
-              </w:rPr>
-            </w:pPr>
-            <w:r>
-              <w:rPr>
-                <w:rFonts w:cstheme="minorHAnsi"/>
-                <w:sz w:val="18"/>
-                <w:szCs w:val="18"/>
-                <w:lang w:val="en-US"/>
-              </w:rPr>
-              <w:t xml:space="preserve">Start the Arduino sorting process. After the process is finished, check and note the current amount of Red Skittles at the </w:t>
-            </w:r>
-            <w:r>
-              <w:rPr>
-                <w:sz w:val="18"/>
-                <w:szCs w:val="18"/>
-                <w:u w:val="single"/>
-                <w:lang w:val="en-GB"/>
-              </w:rPr>
-              <w:t xml:space="preserve"> SkittleRepository.java.</w:t>
             </w:r>
           </w:p>
         </w:tc>
@@ -5028,23 +4687,40 @@
                 <w:u w:val="single"/>
                 <w:lang w:val="en-GB"/>
               </w:rPr>
-              <w:t xml:space="preserve"> SkittleRepository.java</w:t>
-            </w:r>
-            <w:r>
-              <w:rPr>
-                <w:sz w:val="18"/>
-                <w:szCs w:val="18"/>
+              <w:t xml:space="preserve"> </w:t>
+            </w:r>
+            <w:r>
+              <w:rPr>
+                <w:sz w:val="18"/>
+                <w:szCs w:val="18"/>
+                <w:u w:val="single"/>
                 <w:lang w:val="en-GB"/>
               </w:rPr>
-              <w:t xml:space="preserve"> check and note the current amounts of </w:t>
-            </w:r>
-            <w:r>
-              <w:rPr>
-                <w:sz w:val="18"/>
-                <w:szCs w:val="18"/>
-                <w:u w:val="single"/>
+              <w:t>database</w:t>
+            </w:r>
+            <w:r>
+              <w:rPr>
+                <w:sz w:val="18"/>
+                <w:szCs w:val="18"/>
                 <w:lang w:val="en-GB"/>
               </w:rPr>
+              <w:t xml:space="preserve"> </w:t>
+            </w:r>
+            <w:r>
+              <w:rPr>
+                <w:sz w:val="18"/>
+                <w:szCs w:val="18"/>
+                <w:lang w:val="en-GB"/>
+              </w:rPr>
+              <w:t xml:space="preserve">check and note the current amounts of </w:t>
+            </w:r>
+            <w:r>
+              <w:rPr>
+                <w:sz w:val="18"/>
+                <w:szCs w:val="18"/>
+                <w:u w:val="single"/>
+                <w:lang w:val="en-GB"/>
+              </w:rPr>
               <w:t>Purple</w:t>
             </w:r>
             <w:r>
@@ -5053,129 +4729,138 @@
                 <w:szCs w:val="18"/>
                 <w:lang w:val="en-GB"/>
               </w:rPr>
-              <w:t xml:space="preserve"> skittles at each </w:t>
-            </w:r>
-            <w:proofErr w:type="spellStart"/>
-            <w:r>
-              <w:rPr>
-                <w:sz w:val="18"/>
-                <w:szCs w:val="18"/>
+              <w:t xml:space="preserve"> skittles at each color.</w:t>
+            </w:r>
+          </w:p>
+          <w:p>
+            <w:pPr>
+              <w:rPr>
+                <w:rFonts w:cstheme="minorHAnsi"/>
+                <w:sz w:val="18"/>
+                <w:szCs w:val="18"/>
+                <w:lang w:val="en-US"/>
+              </w:rPr>
+            </w:pPr>
+            <w:r>
+              <w:rPr>
+                <w:rFonts w:cstheme="minorHAnsi"/>
+                <w:sz w:val="18"/>
+                <w:szCs w:val="18"/>
+                <w:lang w:val="en-US"/>
+              </w:rPr>
+              <w:t xml:space="preserve">Then take two (2) </w:t>
+            </w:r>
+            <w:r>
+              <w:rPr>
+                <w:rFonts w:cstheme="minorHAnsi"/>
+                <w:sz w:val="18"/>
+                <w:szCs w:val="18"/>
+                <w:u w:val="single"/>
+                <w:lang w:val="en-US"/>
+              </w:rPr>
+              <w:t>Purple</w:t>
+            </w:r>
+            <w:r>
+              <w:rPr>
+                <w:rFonts w:cstheme="minorHAnsi"/>
+                <w:sz w:val="18"/>
+                <w:szCs w:val="18"/>
+                <w:lang w:val="en-US"/>
+              </w:rPr>
+              <w:t xml:space="preserve"> Skittles, add them to the </w:t>
+            </w:r>
+            <w:r>
+              <w:rPr>
+                <w:rFonts w:cstheme="minorHAnsi"/>
+                <w:sz w:val="18"/>
+                <w:szCs w:val="18"/>
+                <w:u w:val="single"/>
+                <w:lang w:val="en-US"/>
+              </w:rPr>
+              <w:t>sorting reservoir</w:t>
+            </w:r>
+            <w:r>
+              <w:rPr>
+                <w:rFonts w:cstheme="minorHAnsi"/>
+                <w:sz w:val="18"/>
+                <w:szCs w:val="18"/>
+                <w:lang w:val="en-US"/>
+              </w:rPr>
+              <w:t xml:space="preserve"> of the Arduino sorter. </w:t>
+            </w:r>
+          </w:p>
+          <w:p>
+            <w:pPr>
+              <w:rPr>
+                <w:rFonts w:cstheme="minorHAnsi"/>
+                <w:sz w:val="18"/>
+                <w:szCs w:val="18"/>
+                <w:lang w:val="en-US"/>
+              </w:rPr>
+            </w:pPr>
+            <w:r>
+              <w:rPr>
+                <w:rFonts w:cstheme="minorHAnsi"/>
+                <w:sz w:val="18"/>
+                <w:szCs w:val="18"/>
+                <w:lang w:val="en-US"/>
+              </w:rPr>
+              <w:t xml:space="preserve">Start the Arduino sorting process. After the process is finished, check and note the current amount of </w:t>
+            </w:r>
+            <w:r>
+              <w:rPr>
+                <w:rFonts w:cstheme="minorHAnsi"/>
+                <w:sz w:val="18"/>
+                <w:szCs w:val="18"/>
+                <w:u w:val="single"/>
+                <w:lang w:val="en-US"/>
+              </w:rPr>
+              <w:t>Purple</w:t>
+            </w:r>
+            <w:r>
+              <w:rPr>
+                <w:rFonts w:cstheme="minorHAnsi"/>
+                <w:sz w:val="18"/>
+                <w:szCs w:val="18"/>
+                <w:lang w:val="en-US"/>
+              </w:rPr>
+              <w:t xml:space="preserve"> Skittles at the </w:t>
+            </w:r>
+            <w:r>
+              <w:rPr>
+                <w:sz w:val="18"/>
+                <w:szCs w:val="18"/>
+                <w:u w:val="single"/>
                 <w:lang w:val="en-GB"/>
               </w:rPr>
-              <w:t>color</w:t>
-            </w:r>
-            <w:proofErr w:type="spellEnd"/>
-            <w:r>
-              <w:rPr>
-                <w:sz w:val="18"/>
-                <w:szCs w:val="18"/>
+              <w:t xml:space="preserve"> </w:t>
+            </w:r>
+            <w:r>
+              <w:rPr>
+                <w:sz w:val="18"/>
+                <w:szCs w:val="18"/>
+                <w:u w:val="single"/>
                 <w:lang w:val="en-GB"/>
               </w:rPr>
+              <w:t xml:space="preserve"> </w:t>
+            </w:r>
+            <w:r>
+              <w:rPr>
+                <w:sz w:val="18"/>
+                <w:szCs w:val="18"/>
+                <w:u w:val="single"/>
+                <w:lang w:val="en-GB"/>
+              </w:rPr>
+              <w:t>database</w:t>
+            </w:r>
+            <w:r>
+              <w:rPr>
+                <w:sz w:val="18"/>
+                <w:szCs w:val="18"/>
+                <w:u w:val="single"/>
+                <w:lang w:val="en-GB"/>
+              </w:rPr>
               <w:t>.</w:t>
-            </w:r>
-          </w:p>
-          <w:p>
-            <w:pPr>
-              <w:rPr>
-                <w:rFonts w:cstheme="minorHAnsi"/>
-                <w:sz w:val="18"/>
-                <w:szCs w:val="18"/>
-                <w:lang w:val="en-US"/>
-              </w:rPr>
-            </w:pPr>
-            <w:r>
-              <w:rPr>
-                <w:rFonts w:cstheme="minorHAnsi"/>
-                <w:sz w:val="18"/>
-                <w:szCs w:val="18"/>
-                <w:lang w:val="en-US"/>
-              </w:rPr>
-              <w:t xml:space="preserve">Then take two (2) </w:t>
-            </w:r>
-            <w:r>
-              <w:rPr>
-                <w:rFonts w:cstheme="minorHAnsi"/>
-                <w:sz w:val="18"/>
-                <w:szCs w:val="18"/>
-                <w:u w:val="single"/>
-                <w:lang w:val="en-US"/>
-              </w:rPr>
-              <w:t>Purple</w:t>
-            </w:r>
-            <w:r>
-              <w:rPr>
-                <w:rFonts w:cstheme="minorHAnsi"/>
-                <w:sz w:val="18"/>
-                <w:szCs w:val="18"/>
-                <w:lang w:val="en-US"/>
-              </w:rPr>
-              <w:t xml:space="preserve"> Skittles, add them to the </w:t>
-            </w:r>
-            <w:r>
-              <w:rPr>
-                <w:rFonts w:cstheme="minorHAnsi"/>
-                <w:sz w:val="18"/>
-                <w:szCs w:val="18"/>
-                <w:u w:val="single"/>
-                <w:lang w:val="en-US"/>
-              </w:rPr>
-              <w:t>sorting reservoir</w:t>
-            </w:r>
-            <w:r>
-              <w:rPr>
-                <w:rFonts w:cstheme="minorHAnsi"/>
-                <w:sz w:val="18"/>
-                <w:szCs w:val="18"/>
-                <w:lang w:val="en-US"/>
-              </w:rPr>
-              <w:t xml:space="preserve"> of the Arduino sorter. </w:t>
-            </w:r>
-          </w:p>
-          <w:p>
-            <w:pPr>
-              <w:rPr>
-                <w:rFonts w:cstheme="minorHAnsi"/>
-                <w:sz w:val="18"/>
-                <w:szCs w:val="18"/>
-                <w:lang w:val="en-US"/>
-              </w:rPr>
-            </w:pPr>
-            <w:r>
-              <w:rPr>
-                <w:rFonts w:cstheme="minorHAnsi"/>
-                <w:sz w:val="18"/>
-                <w:szCs w:val="18"/>
-                <w:lang w:val="en-US"/>
-              </w:rPr>
-              <w:t xml:space="preserve">Start the Arduino sorting process. After the process is finished, check and note the current amount of </w:t>
-            </w:r>
-            <w:r>
-              <w:rPr>
-                <w:rFonts w:cstheme="minorHAnsi"/>
-                <w:sz w:val="18"/>
-                <w:szCs w:val="18"/>
-                <w:u w:val="single"/>
-                <w:lang w:val="en-US"/>
-              </w:rPr>
-              <w:t>Purple</w:t>
-            </w:r>
-            <w:r>
-              <w:rPr>
-                <w:rFonts w:cstheme="minorHAnsi"/>
-                <w:sz w:val="18"/>
-                <w:szCs w:val="18"/>
-                <w:lang w:val="en-US"/>
-              </w:rPr>
-              <w:t xml:space="preserve"> Skittles at the </w:t>
-            </w:r>
-            <w:r>
-              <w:rPr>
-                <w:sz w:val="18"/>
-                <w:szCs w:val="18"/>
-                <w:u w:val="single"/>
-                <w:lang w:val="en-GB"/>
-              </w:rPr>
-              <w:t xml:space="preserve"> SkittleRepository.java.</w:t>
             </w:r>
           </w:p>
         </w:tc>
@@ -5343,14 +5028,32 @@
                 <w:u w:val="single"/>
                 <w:lang w:val="en-GB"/>
               </w:rPr>
-              <w:t xml:space="preserve"> SkittleRepository.java</w:t>
-            </w:r>
-            <w:r>
-              <w:rPr>
-                <w:sz w:val="18"/>
-                <w:szCs w:val="18"/>
+              <w:t xml:space="preserve"> </w:t>
+            </w:r>
+            <w:r>
+              <w:rPr>
+                <w:sz w:val="18"/>
+                <w:szCs w:val="18"/>
+                <w:u w:val="single"/>
                 <w:lang w:val="en-GB"/>
               </w:rPr>
+              <w:t>d</w:t>
+            </w:r>
+            <w:r>
+              <w:rPr>
+                <w:sz w:val="18"/>
+                <w:szCs w:val="18"/>
+                <w:u w:val="single"/>
+                <w:lang w:val="en-GB"/>
+              </w:rPr>
+              <w:t>atabase</w:t>
+            </w:r>
+            <w:r>
+              <w:rPr>
+                <w:sz w:val="18"/>
+                <w:szCs w:val="18"/>
+                <w:lang w:val="en-GB"/>
+              </w:rPr>
               <w:t xml:space="preserve"> check and note the current amounts of </w:t>
             </w:r>
             <w:r>
@@ -5368,129 +5071,147 @@
                 <w:szCs w:val="18"/>
                 <w:lang w:val="en-GB"/>
               </w:rPr>
-              <w:t xml:space="preserve"> skittles at each </w:t>
-            </w:r>
-            <w:proofErr w:type="spellStart"/>
-            <w:r>
-              <w:rPr>
-                <w:sz w:val="18"/>
-                <w:szCs w:val="18"/>
+              <w:t xml:space="preserve"> skittles at each color.</w:t>
+            </w:r>
+          </w:p>
+          <w:p>
+            <w:pPr>
+              <w:rPr>
+                <w:rFonts w:cstheme="minorHAnsi"/>
+                <w:sz w:val="18"/>
+                <w:szCs w:val="18"/>
+                <w:lang w:val="en-US"/>
+              </w:rPr>
+            </w:pPr>
+            <w:r>
+              <w:rPr>
+                <w:rFonts w:cstheme="minorHAnsi"/>
+                <w:sz w:val="18"/>
+                <w:szCs w:val="18"/>
+                <w:lang w:val="en-US"/>
+              </w:rPr>
+              <w:t xml:space="preserve">Then take two (2) </w:t>
+            </w:r>
+            <w:r>
+              <w:rPr>
+                <w:rFonts w:cstheme="minorHAnsi"/>
+                <w:sz w:val="18"/>
+                <w:szCs w:val="18"/>
+                <w:u w:val="single"/>
+                <w:lang w:val="en-US"/>
+              </w:rPr>
+              <w:t>Green</w:t>
+            </w:r>
+            <w:r>
+              <w:rPr>
+                <w:rFonts w:cstheme="minorHAnsi"/>
+                <w:sz w:val="18"/>
+                <w:szCs w:val="18"/>
+                <w:lang w:val="en-US"/>
+              </w:rPr>
+              <w:t xml:space="preserve"> Skittles, add them to the </w:t>
+            </w:r>
+            <w:r>
+              <w:rPr>
+                <w:rFonts w:cstheme="minorHAnsi"/>
+                <w:sz w:val="18"/>
+                <w:szCs w:val="18"/>
+                <w:u w:val="single"/>
+                <w:lang w:val="en-US"/>
+              </w:rPr>
+              <w:t>sorting reservoir</w:t>
+            </w:r>
+            <w:r>
+              <w:rPr>
+                <w:rFonts w:cstheme="minorHAnsi"/>
+                <w:sz w:val="18"/>
+                <w:szCs w:val="18"/>
+                <w:lang w:val="en-US"/>
+              </w:rPr>
+              <w:t xml:space="preserve"> of the Arduino sorter. </w:t>
+            </w:r>
+          </w:p>
+          <w:p>
+            <w:pPr>
+              <w:rPr>
+                <w:rFonts w:cstheme="minorHAnsi"/>
+                <w:sz w:val="18"/>
+                <w:szCs w:val="18"/>
+                <w:lang w:val="en-US"/>
+              </w:rPr>
+            </w:pPr>
+            <w:r>
+              <w:rPr>
+                <w:rFonts w:cstheme="minorHAnsi"/>
+                <w:sz w:val="18"/>
+                <w:szCs w:val="18"/>
+                <w:lang w:val="en-US"/>
+              </w:rPr>
+              <w:t xml:space="preserve">Start the Arduino sorting process. After the process is finished, check and note the current amount of </w:t>
+            </w:r>
+            <w:r>
+              <w:rPr>
+                <w:rFonts w:cstheme="minorHAnsi"/>
+                <w:sz w:val="18"/>
+                <w:szCs w:val="18"/>
+                <w:u w:val="single"/>
+                <w:lang w:val="en-US"/>
+              </w:rPr>
+              <w:t>Green</w:t>
+            </w:r>
+            <w:r>
+              <w:rPr>
+                <w:rFonts w:cstheme="minorHAnsi"/>
+                <w:sz w:val="18"/>
+                <w:szCs w:val="18"/>
+                <w:lang w:val="en-US"/>
+              </w:rPr>
+              <w:t xml:space="preserve"> Skittles at the </w:t>
+            </w:r>
+            <w:r>
+              <w:rPr>
+                <w:sz w:val="18"/>
+                <w:szCs w:val="18"/>
+                <w:u w:val="single"/>
                 <w:lang w:val="en-GB"/>
               </w:rPr>
-              <w:t>color</w:t>
-            </w:r>
-            <w:proofErr w:type="spellEnd"/>
-            <w:r>
-              <w:rPr>
-                <w:sz w:val="18"/>
-                <w:szCs w:val="18"/>
+              <w:t xml:space="preserve"> </w:t>
+            </w:r>
+            <w:r>
+              <w:rPr>
+                <w:sz w:val="18"/>
+                <w:szCs w:val="18"/>
+                <w:u w:val="single"/>
                 <w:lang w:val="en-GB"/>
               </w:rPr>
+              <w:t xml:space="preserve"> </w:t>
+            </w:r>
+            <w:r>
+              <w:rPr>
+                <w:sz w:val="18"/>
+                <w:szCs w:val="18"/>
+                <w:u w:val="single"/>
+                <w:lang w:val="en-GB"/>
+              </w:rPr>
+              <w:t>database</w:t>
+            </w:r>
+            <w:r>
+              <w:rPr>
+                <w:sz w:val="18"/>
+                <w:szCs w:val="18"/>
+                <w:u w:val="single"/>
+                <w:lang w:val="en-GB"/>
+              </w:rPr>
+              <w:t xml:space="preserve"> </w:t>
+            </w:r>
+            <w:r>
+              <w:rPr>
+                <w:sz w:val="18"/>
+                <w:szCs w:val="18"/>
+                <w:u w:val="single"/>
+                <w:lang w:val="en-GB"/>
+              </w:rPr>
               <w:t>.</w:t>
-            </w:r>
-          </w:p>
-          <w:p>
-            <w:pPr>
-              <w:rPr>
-                <w:rFonts w:cstheme="minorHAnsi"/>
-                <w:sz w:val="18"/>
-                <w:szCs w:val="18"/>
-                <w:lang w:val="en-US"/>
-              </w:rPr>
-            </w:pPr>
-            <w:r>
-              <w:rPr>
-                <w:rFonts w:cstheme="minorHAnsi"/>
-                <w:sz w:val="18"/>
-                <w:szCs w:val="18"/>
-                <w:lang w:val="en-US"/>
-              </w:rPr>
-              <w:t xml:space="preserve">Then take two (2) </w:t>
-            </w:r>
-            <w:r>
-              <w:rPr>
-                <w:rFonts w:cstheme="minorHAnsi"/>
-                <w:sz w:val="18"/>
-                <w:szCs w:val="18"/>
-                <w:u w:val="single"/>
-                <w:lang w:val="en-US"/>
-              </w:rPr>
-              <w:t>Green</w:t>
-            </w:r>
-            <w:r>
-              <w:rPr>
-                <w:rFonts w:cstheme="minorHAnsi"/>
-                <w:sz w:val="18"/>
-                <w:szCs w:val="18"/>
-                <w:lang w:val="en-US"/>
-              </w:rPr>
-              <w:t xml:space="preserve"> Skittles, add them to the </w:t>
-            </w:r>
-            <w:r>
-              <w:rPr>
-                <w:rFonts w:cstheme="minorHAnsi"/>
-                <w:sz w:val="18"/>
-                <w:szCs w:val="18"/>
-                <w:u w:val="single"/>
-                <w:lang w:val="en-US"/>
-              </w:rPr>
-              <w:t>sorting reservoir</w:t>
-            </w:r>
-            <w:r>
-              <w:rPr>
-                <w:rFonts w:cstheme="minorHAnsi"/>
-                <w:sz w:val="18"/>
-                <w:szCs w:val="18"/>
-                <w:lang w:val="en-US"/>
-              </w:rPr>
-              <w:t xml:space="preserve"> of the Arduino sorter. </w:t>
-            </w:r>
-          </w:p>
-          <w:p>
-            <w:pPr>
-              <w:rPr>
-                <w:rFonts w:cstheme="minorHAnsi"/>
-                <w:sz w:val="18"/>
-                <w:szCs w:val="18"/>
-                <w:lang w:val="en-US"/>
-              </w:rPr>
-            </w:pPr>
-            <w:r>
-              <w:rPr>
-                <w:rFonts w:cstheme="minorHAnsi"/>
-                <w:sz w:val="18"/>
-                <w:szCs w:val="18"/>
-                <w:lang w:val="en-US"/>
-              </w:rPr>
-              <w:t xml:space="preserve">Start the Arduino sorting process. After the process is finished, check and note the current amount of </w:t>
-            </w:r>
-            <w:r>
-              <w:rPr>
-                <w:rFonts w:cstheme="minorHAnsi"/>
-                <w:sz w:val="18"/>
-                <w:szCs w:val="18"/>
-                <w:u w:val="single"/>
-                <w:lang w:val="en-US"/>
-              </w:rPr>
-              <w:t>Green</w:t>
-            </w:r>
-            <w:r>
-              <w:rPr>
-                <w:rFonts w:cstheme="minorHAnsi"/>
-                <w:sz w:val="18"/>
-                <w:szCs w:val="18"/>
-                <w:lang w:val="en-US"/>
-              </w:rPr>
-              <w:t xml:space="preserve"> Skittles at the </w:t>
-            </w:r>
-            <w:r>
-              <w:rPr>
-                <w:sz w:val="18"/>
-                <w:szCs w:val="18"/>
-                <w:u w:val="single"/>
-                <w:lang w:val="en-GB"/>
-              </w:rPr>
-              <w:t xml:space="preserve"> SkittleRepository.java.</w:t>
             </w:r>
           </w:p>
         </w:tc>
@@ -5658,23 +5379,40 @@
                 <w:u w:val="single"/>
                 <w:lang w:val="en-GB"/>
               </w:rPr>
-              <w:t xml:space="preserve"> SkittleRepository.java</w:t>
-            </w:r>
-            <w:r>
-              <w:rPr>
-                <w:sz w:val="18"/>
-                <w:szCs w:val="18"/>
+              <w:t xml:space="preserve"> </w:t>
+            </w:r>
+            <w:r>
+              <w:rPr>
+                <w:sz w:val="18"/>
+                <w:szCs w:val="18"/>
+                <w:u w:val="single"/>
                 <w:lang w:val="en-GB"/>
               </w:rPr>
-              <w:t xml:space="preserve"> check and note the current amounts of </w:t>
-            </w:r>
-            <w:r>
-              <w:rPr>
-                <w:sz w:val="18"/>
-                <w:szCs w:val="18"/>
-                <w:u w:val="single"/>
+              <w:t>database</w:t>
+            </w:r>
+            <w:r>
+              <w:rPr>
+                <w:sz w:val="18"/>
+                <w:szCs w:val="18"/>
                 <w:lang w:val="en-GB"/>
               </w:rPr>
+              <w:t xml:space="preserve"> </w:t>
+            </w:r>
+            <w:r>
+              <w:rPr>
+                <w:sz w:val="18"/>
+                <w:szCs w:val="18"/>
+                <w:lang w:val="en-GB"/>
+              </w:rPr>
+              <w:t xml:space="preserve">check and note the current amounts of </w:t>
+            </w:r>
+            <w:r>
+              <w:rPr>
+                <w:sz w:val="18"/>
+                <w:szCs w:val="18"/>
+                <w:u w:val="single"/>
+                <w:lang w:val="en-GB"/>
+              </w:rPr>
               <w:t>Orange</w:t>
             </w:r>
             <w:r>
@@ -5683,129 +5421,147 @@
                 <w:szCs w:val="18"/>
                 <w:lang w:val="en-GB"/>
               </w:rPr>
-              <w:t xml:space="preserve"> skittles at each </w:t>
-            </w:r>
-            <w:proofErr w:type="spellStart"/>
-            <w:r>
-              <w:rPr>
-                <w:sz w:val="18"/>
-                <w:szCs w:val="18"/>
+              <w:t xml:space="preserve"> skittles at each color.</w:t>
+            </w:r>
+          </w:p>
+          <w:p>
+            <w:pPr>
+              <w:rPr>
+                <w:rFonts w:cstheme="minorHAnsi"/>
+                <w:sz w:val="18"/>
+                <w:szCs w:val="18"/>
+                <w:lang w:val="en-US"/>
+              </w:rPr>
+            </w:pPr>
+            <w:r>
+              <w:rPr>
+                <w:rFonts w:cstheme="minorHAnsi"/>
+                <w:sz w:val="18"/>
+                <w:szCs w:val="18"/>
+                <w:lang w:val="en-US"/>
+              </w:rPr>
+              <w:t xml:space="preserve">Then take two (2) </w:t>
+            </w:r>
+            <w:r>
+              <w:rPr>
+                <w:rFonts w:cstheme="minorHAnsi"/>
+                <w:sz w:val="18"/>
+                <w:szCs w:val="18"/>
+                <w:u w:val="single"/>
+                <w:lang w:val="en-US"/>
+              </w:rPr>
+              <w:t>Orange</w:t>
+            </w:r>
+            <w:r>
+              <w:rPr>
+                <w:rFonts w:cstheme="minorHAnsi"/>
+                <w:sz w:val="18"/>
+                <w:szCs w:val="18"/>
+                <w:lang w:val="en-US"/>
+              </w:rPr>
+              <w:t xml:space="preserve"> Skittles, add them to the </w:t>
+            </w:r>
+            <w:r>
+              <w:rPr>
+                <w:rFonts w:cstheme="minorHAnsi"/>
+                <w:sz w:val="18"/>
+                <w:szCs w:val="18"/>
+                <w:u w:val="single"/>
+                <w:lang w:val="en-US"/>
+              </w:rPr>
+              <w:t>sorting reservoir</w:t>
+            </w:r>
+            <w:r>
+              <w:rPr>
+                <w:rFonts w:cstheme="minorHAnsi"/>
+                <w:sz w:val="18"/>
+                <w:szCs w:val="18"/>
+                <w:lang w:val="en-US"/>
+              </w:rPr>
+              <w:t xml:space="preserve"> of the Arduino sorter. </w:t>
+            </w:r>
+          </w:p>
+          <w:p>
+            <w:pPr>
+              <w:rPr>
+                <w:rFonts w:cstheme="minorHAnsi"/>
+                <w:sz w:val="18"/>
+                <w:szCs w:val="18"/>
+                <w:lang w:val="en-US"/>
+              </w:rPr>
+            </w:pPr>
+            <w:r>
+              <w:rPr>
+                <w:rFonts w:cstheme="minorHAnsi"/>
+                <w:sz w:val="18"/>
+                <w:szCs w:val="18"/>
+                <w:lang w:val="en-US"/>
+              </w:rPr>
+              <w:t xml:space="preserve">Start the Arduino sorting process. After the process is finished, check and note the current amount of </w:t>
+            </w:r>
+            <w:r>
+              <w:rPr>
+                <w:rFonts w:cstheme="minorHAnsi"/>
+                <w:sz w:val="18"/>
+                <w:szCs w:val="18"/>
+                <w:u w:val="single"/>
+                <w:lang w:val="en-US"/>
+              </w:rPr>
+              <w:t>Orange</w:t>
+            </w:r>
+            <w:r>
+              <w:rPr>
+                <w:rFonts w:cstheme="minorHAnsi"/>
+                <w:sz w:val="18"/>
+                <w:szCs w:val="18"/>
+                <w:lang w:val="en-US"/>
+              </w:rPr>
+              <w:t xml:space="preserve"> Skittles at the </w:t>
+            </w:r>
+            <w:r>
+              <w:rPr>
+                <w:sz w:val="18"/>
+                <w:szCs w:val="18"/>
+                <w:u w:val="single"/>
                 <w:lang w:val="en-GB"/>
               </w:rPr>
-              <w:t>color</w:t>
-            </w:r>
-            <w:proofErr w:type="spellEnd"/>
-            <w:r>
-              <w:rPr>
-                <w:sz w:val="18"/>
-                <w:szCs w:val="18"/>
+              <w:t xml:space="preserve"> </w:t>
+            </w:r>
+            <w:r>
+              <w:rPr>
+                <w:sz w:val="18"/>
+                <w:szCs w:val="18"/>
+                <w:u w:val="single"/>
                 <w:lang w:val="en-GB"/>
               </w:rPr>
+              <w:t xml:space="preserve"> </w:t>
+            </w:r>
+            <w:r>
+              <w:rPr>
+                <w:sz w:val="18"/>
+                <w:szCs w:val="18"/>
+                <w:u w:val="single"/>
+                <w:lang w:val="en-GB"/>
+              </w:rPr>
+              <w:t>database</w:t>
+            </w:r>
+            <w:r>
+              <w:rPr>
+                <w:sz w:val="18"/>
+                <w:szCs w:val="18"/>
+                <w:u w:val="single"/>
+                <w:lang w:val="en-GB"/>
+              </w:rPr>
+              <w:t xml:space="preserve"> </w:t>
+            </w:r>
+            <w:r>
+              <w:rPr>
+                <w:sz w:val="18"/>
+                <w:szCs w:val="18"/>
+                <w:u w:val="single"/>
+                <w:lang w:val="en-GB"/>
+              </w:rPr>
               <w:t>.</w:t>
-            </w:r>
-          </w:p>
-          <w:p>
-            <w:pPr>
-              <w:rPr>
-                <w:rFonts w:cstheme="minorHAnsi"/>
-                <w:sz w:val="18"/>
-                <w:szCs w:val="18"/>
-                <w:lang w:val="en-US"/>
-              </w:rPr>
-            </w:pPr>
-            <w:r>
-              <w:rPr>
-                <w:rFonts w:cstheme="minorHAnsi"/>
-                <w:sz w:val="18"/>
-                <w:szCs w:val="18"/>
-                <w:lang w:val="en-US"/>
-              </w:rPr>
-              <w:t xml:space="preserve">Then take two (2) </w:t>
-            </w:r>
-            <w:r>
-              <w:rPr>
-                <w:rFonts w:cstheme="minorHAnsi"/>
-                <w:sz w:val="18"/>
-                <w:szCs w:val="18"/>
-                <w:u w:val="single"/>
-                <w:lang w:val="en-US"/>
-              </w:rPr>
-              <w:t>Orange</w:t>
-            </w:r>
-            <w:r>
-              <w:rPr>
-                <w:rFonts w:cstheme="minorHAnsi"/>
-                <w:sz w:val="18"/>
-                <w:szCs w:val="18"/>
-                <w:lang w:val="en-US"/>
-              </w:rPr>
-              <w:t xml:space="preserve"> Skittles, add them to the </w:t>
-            </w:r>
-            <w:r>
-              <w:rPr>
-                <w:rFonts w:cstheme="minorHAnsi"/>
-                <w:sz w:val="18"/>
-                <w:szCs w:val="18"/>
-                <w:u w:val="single"/>
-                <w:lang w:val="en-US"/>
-              </w:rPr>
-              <w:t>sorting reservoir</w:t>
-            </w:r>
-            <w:r>
-              <w:rPr>
-                <w:rFonts w:cstheme="minorHAnsi"/>
-                <w:sz w:val="18"/>
-                <w:szCs w:val="18"/>
-                <w:lang w:val="en-US"/>
-              </w:rPr>
-              <w:t xml:space="preserve"> of the Arduino sorter. </w:t>
-            </w:r>
-          </w:p>
-          <w:p>
-            <w:pPr>
-              <w:rPr>
-                <w:rFonts w:cstheme="minorHAnsi"/>
-                <w:sz w:val="18"/>
-                <w:szCs w:val="18"/>
-                <w:lang w:val="en-US"/>
-              </w:rPr>
-            </w:pPr>
-            <w:r>
-              <w:rPr>
-                <w:rFonts w:cstheme="minorHAnsi"/>
-                <w:sz w:val="18"/>
-                <w:szCs w:val="18"/>
-                <w:lang w:val="en-US"/>
-              </w:rPr>
-              <w:t xml:space="preserve">Start the Arduino sorting process. After the process is finished, check and note the current amount of </w:t>
-            </w:r>
-            <w:r>
-              <w:rPr>
-                <w:rFonts w:cstheme="minorHAnsi"/>
-                <w:sz w:val="18"/>
-                <w:szCs w:val="18"/>
-                <w:u w:val="single"/>
-                <w:lang w:val="en-US"/>
-              </w:rPr>
-              <w:t>Orange</w:t>
-            </w:r>
-            <w:r>
-              <w:rPr>
-                <w:rFonts w:cstheme="minorHAnsi"/>
-                <w:sz w:val="18"/>
-                <w:szCs w:val="18"/>
-                <w:lang w:val="en-US"/>
-              </w:rPr>
-              <w:t xml:space="preserve"> Skittles at the </w:t>
-            </w:r>
-            <w:r>
-              <w:rPr>
-                <w:sz w:val="18"/>
-                <w:szCs w:val="18"/>
-                <w:u w:val="single"/>
-                <w:lang w:val="en-GB"/>
-              </w:rPr>
-              <w:t xml:space="preserve"> SkittleRepository.java.</w:t>
             </w:r>
           </w:p>
         </w:tc>
@@ -6134,34 +5890,14 @@
                 <w:szCs w:val="18"/>
               </w:rPr>
             </w:pPr>
-            <w:proofErr w:type="spellStart"/>
-            <w:r>
-              <w:rPr>
-                <w:rFonts w:cstheme="minorHAnsi"/>
-                <w:sz w:val="18"/>
-                <w:szCs w:val="18"/>
-              </w:rPr>
-              <w:t>Expected</w:t>
-            </w:r>
-            <w:proofErr w:type="spellEnd"/>
-            <w:r>
-              <w:rPr>
-                <w:rFonts w:cstheme="minorHAnsi"/>
-                <w:sz w:val="18"/>
-                <w:szCs w:val="18"/>
-              </w:rPr>
-              <w:t xml:space="preserve"> </w:t>
-            </w:r>
-            <w:proofErr w:type="spellStart"/>
-            <w:r>
-              <w:rPr>
-                <w:rFonts w:cstheme="minorHAnsi"/>
-                <w:sz w:val="18"/>
-                <w:szCs w:val="18"/>
-              </w:rPr>
-              <w:t>Result</w:t>
-            </w:r>
-            <w:proofErr w:type="spellEnd"/>
+            <w:r>
+              <w:rPr>
+                <w:rFonts w:cstheme="minorHAnsi"/>
+                <w:sz w:val="18"/>
+                <w:szCs w:val="18"/>
+              </w:rPr>
+              <w:t>Expected Result</w:t>
+            </w:r>
           </w:p>
         </w:tc>
         <w:tc>
@@ -6182,41 +5918,13 @@
                 <w:szCs w:val="18"/>
               </w:rPr>
             </w:pPr>
-            <w:proofErr w:type="spellStart"/>
-            <w:r>
-              <w:rPr>
-                <w:rFonts w:cstheme="minorHAnsi"/>
-                <w:sz w:val="18"/>
-                <w:szCs w:val="18"/>
-              </w:rPr>
-              <w:t>Actual</w:t>
-            </w:r>
-            <w:proofErr w:type="spellEnd"/>
-            <w:r>
-              <w:rPr>
-                <w:rFonts w:cstheme="minorHAnsi"/>
-                <w:sz w:val="18"/>
-                <w:szCs w:val="18"/>
-              </w:rPr>
-              <w:t xml:space="preserve"> </w:t>
-            </w:r>
-            <w:proofErr w:type="spellStart"/>
-            <w:r>
-              <w:rPr>
-                <w:rFonts w:cstheme="minorHAnsi"/>
-                <w:sz w:val="18"/>
-                <w:szCs w:val="18"/>
-              </w:rPr>
-              <w:t>Result</w:t>
-            </w:r>
-            <w:proofErr w:type="spellEnd"/>
-            <w:r>
-              <w:rPr>
-                <w:rFonts w:cstheme="minorHAnsi"/>
-                <w:sz w:val="18"/>
-                <w:szCs w:val="18"/>
-              </w:rPr>
-              <w:t xml:space="preserve"> </w:t>
+            <w:r>
+              <w:rPr>
+                <w:rFonts w:cstheme="minorHAnsi"/>
+                <w:sz w:val="18"/>
+                <w:szCs w:val="18"/>
+              </w:rPr>
+              <w:t xml:space="preserve">Actual Result </w:t>
             </w:r>
           </w:p>
         </w:tc>
@@ -8461,34 +8169,14 @@
                 <w:lang w:val="en-US"/>
               </w:rPr>
             </w:pPr>
-            <w:proofErr w:type="spellStart"/>
-            <w:r>
-              <w:rPr>
-                <w:rFonts w:cstheme="minorHAnsi"/>
-                <w:sz w:val="18"/>
-                <w:szCs w:val="18"/>
-              </w:rPr>
-              <w:t>Expected</w:t>
-            </w:r>
-            <w:proofErr w:type="spellEnd"/>
-            <w:r>
-              <w:rPr>
-                <w:rFonts w:cstheme="minorHAnsi"/>
-                <w:sz w:val="18"/>
-                <w:szCs w:val="18"/>
-              </w:rPr>
-              <w:t xml:space="preserve"> </w:t>
-            </w:r>
-            <w:proofErr w:type="spellStart"/>
-            <w:r>
-              <w:rPr>
-                <w:rFonts w:cstheme="minorHAnsi"/>
-                <w:sz w:val="18"/>
-                <w:szCs w:val="18"/>
-              </w:rPr>
-              <w:t>Result</w:t>
-            </w:r>
-            <w:proofErr w:type="spellEnd"/>
+            <w:r>
+              <w:rPr>
+                <w:rFonts w:cstheme="minorHAnsi"/>
+                <w:sz w:val="18"/>
+                <w:szCs w:val="18"/>
+              </w:rPr>
+              <w:t>Expected Result</w:t>
+            </w:r>
           </w:p>
         </w:tc>
         <w:tc>
@@ -8503,41 +8191,13 @@
                 <w:lang w:val="en-US"/>
               </w:rPr>
             </w:pPr>
-            <w:proofErr w:type="spellStart"/>
-            <w:r>
-              <w:rPr>
-                <w:rFonts w:cstheme="minorHAnsi"/>
-                <w:sz w:val="18"/>
-                <w:szCs w:val="18"/>
-              </w:rPr>
-              <w:t>Actual</w:t>
-            </w:r>
-            <w:proofErr w:type="spellEnd"/>
-            <w:r>
-              <w:rPr>
-                <w:rFonts w:cstheme="minorHAnsi"/>
-                <w:sz w:val="18"/>
-                <w:szCs w:val="18"/>
-              </w:rPr>
-              <w:t xml:space="preserve"> </w:t>
-            </w:r>
-            <w:proofErr w:type="spellStart"/>
-            <w:r>
-              <w:rPr>
-                <w:rFonts w:cstheme="minorHAnsi"/>
-                <w:sz w:val="18"/>
-                <w:szCs w:val="18"/>
-              </w:rPr>
-              <w:t>Result</w:t>
-            </w:r>
-            <w:proofErr w:type="spellEnd"/>
-            <w:r>
-              <w:rPr>
-                <w:rFonts w:cstheme="minorHAnsi"/>
-                <w:sz w:val="18"/>
-                <w:szCs w:val="18"/>
-              </w:rPr>
-              <w:t xml:space="preserve"> </w:t>
+            <w:r>
+              <w:rPr>
+                <w:rFonts w:cstheme="minorHAnsi"/>
+                <w:sz w:val="18"/>
+                <w:szCs w:val="18"/>
+              </w:rPr>
+              <w:t xml:space="preserve">Actual Result </w:t>
             </w:r>
           </w:p>
         </w:tc>
@@ -8994,15 +8654,23 @@
           <w:u w:val="single"/>
           <w:lang w:val="en-GB"/>
         </w:rPr>
-        <w:t>SkittleRepository.java</w:t>
-      </w:r>
-      <w:r>
-        <w:rPr>
-          <w:sz w:val="18"/>
-          <w:szCs w:val="18"/>
-          <w:lang w:val="en-GB"/>
-        </w:rPr>
-        <w:t xml:space="preserve"> at the </w:t>
+        <w:t>database</w:t>
+      </w:r>
+      <w:r>
+        <w:rPr>
+          <w:sz w:val="18"/>
+          <w:szCs w:val="18"/>
+          <w:lang w:val="en-GB"/>
+        </w:rPr>
+        <w:t xml:space="preserve"> </w:t>
+      </w:r>
+      <w:r>
+        <w:rPr>
+          <w:sz w:val="18"/>
+          <w:szCs w:val="18"/>
+          <w:lang w:val="en-GB"/>
+        </w:rPr>
+        <w:t xml:space="preserve">at the </w:t>
       </w:r>
       <w:r>
         <w:rPr>
@@ -9154,34 +8822,14 @@
                 <w:lang w:val="en-US"/>
               </w:rPr>
             </w:pPr>
-            <w:proofErr w:type="spellStart"/>
-            <w:r>
-              <w:rPr>
-                <w:rFonts w:cstheme="minorHAnsi"/>
-                <w:sz w:val="18"/>
-                <w:szCs w:val="18"/>
-              </w:rPr>
-              <w:t>Expected</w:t>
-            </w:r>
-            <w:proofErr w:type="spellEnd"/>
-            <w:r>
-              <w:rPr>
-                <w:rFonts w:cstheme="minorHAnsi"/>
-                <w:sz w:val="18"/>
-                <w:szCs w:val="18"/>
-              </w:rPr>
-              <w:t xml:space="preserve"> </w:t>
-            </w:r>
-            <w:proofErr w:type="spellStart"/>
-            <w:r>
-              <w:rPr>
-                <w:rFonts w:cstheme="minorHAnsi"/>
-                <w:sz w:val="18"/>
-                <w:szCs w:val="18"/>
-              </w:rPr>
-              <w:t>Result</w:t>
-            </w:r>
-            <w:proofErr w:type="spellEnd"/>
+            <w:r>
+              <w:rPr>
+                <w:rFonts w:cstheme="minorHAnsi"/>
+                <w:sz w:val="18"/>
+                <w:szCs w:val="18"/>
+              </w:rPr>
+              <w:t>Expected Result</w:t>
+            </w:r>
           </w:p>
         </w:tc>
         <w:tc>
@@ -9196,41 +8844,13 @@
                 <w:lang w:val="en-US"/>
               </w:rPr>
             </w:pPr>
-            <w:proofErr w:type="spellStart"/>
-            <w:r>
-              <w:rPr>
-                <w:rFonts w:cstheme="minorHAnsi"/>
-                <w:sz w:val="18"/>
-                <w:szCs w:val="18"/>
-              </w:rPr>
-              <w:t>Actual</w:t>
-            </w:r>
-            <w:proofErr w:type="spellEnd"/>
-            <w:r>
-              <w:rPr>
-                <w:rFonts w:cstheme="minorHAnsi"/>
-                <w:sz w:val="18"/>
-                <w:szCs w:val="18"/>
-              </w:rPr>
-              <w:t xml:space="preserve"> </w:t>
-            </w:r>
-            <w:proofErr w:type="spellStart"/>
-            <w:r>
-              <w:rPr>
-                <w:rFonts w:cstheme="minorHAnsi"/>
-                <w:sz w:val="18"/>
-                <w:szCs w:val="18"/>
-              </w:rPr>
-              <w:t>Result</w:t>
-            </w:r>
-            <w:proofErr w:type="spellEnd"/>
-            <w:r>
-              <w:rPr>
-                <w:rFonts w:cstheme="minorHAnsi"/>
-                <w:sz w:val="18"/>
-                <w:szCs w:val="18"/>
-              </w:rPr>
-              <w:t xml:space="preserve"> </w:t>
+            <w:r>
+              <w:rPr>
+                <w:rFonts w:cstheme="minorHAnsi"/>
+                <w:sz w:val="18"/>
+                <w:szCs w:val="18"/>
+              </w:rPr>
+              <w:t xml:space="preserve">Actual Result </w:t>
             </w:r>
           </w:p>
         </w:tc>
@@ -9415,25 +9035,7 @@
                 <w:szCs w:val="18"/>
                 <w:lang w:val="en-US"/>
               </w:rPr>
-              <w:t xml:space="preserve">When the incorrect  data is </w:t>
-            </w:r>
-            <w:proofErr w:type="spellStart"/>
-            <w:r>
-              <w:rPr>
-                <w:sz w:val="18"/>
-                <w:szCs w:val="18"/>
-                <w:lang w:val="en-US"/>
-              </w:rPr>
-              <w:t>catched</w:t>
-            </w:r>
-            <w:proofErr w:type="spellEnd"/>
-            <w:r>
-              <w:rPr>
-                <w:sz w:val="18"/>
-                <w:szCs w:val="18"/>
-                <w:lang w:val="en-US"/>
-              </w:rPr>
-              <w:t>. The backend should return a message to the frontend that something went wrong.</w:t>
+              <w:t>When the incorrect  data is catched. The backend should return a message to the frontend that something went wrong.</w:t>
             </w:r>
           </w:p>
         </w:tc>
@@ -9727,34 +9329,14 @@
                 <w:lang w:val="en-US"/>
               </w:rPr>
             </w:pPr>
-            <w:proofErr w:type="spellStart"/>
-            <w:r>
-              <w:rPr>
-                <w:rFonts w:cstheme="minorHAnsi"/>
-                <w:sz w:val="18"/>
-                <w:szCs w:val="18"/>
-              </w:rPr>
-              <w:t>Expected</w:t>
-            </w:r>
-            <w:proofErr w:type="spellEnd"/>
-            <w:r>
-              <w:rPr>
-                <w:rFonts w:cstheme="minorHAnsi"/>
-                <w:sz w:val="18"/>
-                <w:szCs w:val="18"/>
-              </w:rPr>
-              <w:t xml:space="preserve"> </w:t>
-            </w:r>
-            <w:proofErr w:type="spellStart"/>
-            <w:r>
-              <w:rPr>
-                <w:rFonts w:cstheme="minorHAnsi"/>
-                <w:sz w:val="18"/>
-                <w:szCs w:val="18"/>
-              </w:rPr>
-              <w:t>Result</w:t>
-            </w:r>
-            <w:proofErr w:type="spellEnd"/>
+            <w:r>
+              <w:rPr>
+                <w:rFonts w:cstheme="minorHAnsi"/>
+                <w:sz w:val="18"/>
+                <w:szCs w:val="18"/>
+              </w:rPr>
+              <w:t>Expected Result</w:t>
+            </w:r>
           </w:p>
         </w:tc>
         <w:tc>
@@ -9769,41 +9351,13 @@
                 <w:lang w:val="en-US"/>
               </w:rPr>
             </w:pPr>
-            <w:proofErr w:type="spellStart"/>
-            <w:r>
-              <w:rPr>
-                <w:rFonts w:cstheme="minorHAnsi"/>
-                <w:sz w:val="18"/>
-                <w:szCs w:val="18"/>
-              </w:rPr>
-              <w:t>Actual</w:t>
-            </w:r>
-            <w:proofErr w:type="spellEnd"/>
-            <w:r>
-              <w:rPr>
-                <w:rFonts w:cstheme="minorHAnsi"/>
-                <w:sz w:val="18"/>
-                <w:szCs w:val="18"/>
-              </w:rPr>
-              <w:t xml:space="preserve"> </w:t>
-            </w:r>
-            <w:proofErr w:type="spellStart"/>
-            <w:r>
-              <w:rPr>
-                <w:rFonts w:cstheme="minorHAnsi"/>
-                <w:sz w:val="18"/>
-                <w:szCs w:val="18"/>
-              </w:rPr>
-              <w:t>Result</w:t>
-            </w:r>
-            <w:proofErr w:type="spellEnd"/>
-            <w:r>
-              <w:rPr>
-                <w:rFonts w:cstheme="minorHAnsi"/>
-                <w:sz w:val="18"/>
-                <w:szCs w:val="18"/>
-              </w:rPr>
-              <w:t xml:space="preserve"> </w:t>
+            <w:r>
+              <w:rPr>
+                <w:rFonts w:cstheme="minorHAnsi"/>
+                <w:sz w:val="18"/>
+                <w:szCs w:val="18"/>
+              </w:rPr>
+              <w:t xml:space="preserve">Actual Result </w:t>
             </w:r>
           </w:p>
         </w:tc>
@@ -10975,12 +10529,9 @@
 </file>
 
 <file path=customXml/item1.xml><?xml version="1.0" encoding="utf-8"?>
-<?mso-contentType ?>
-<FormTemplates xmlns="http://schemas.microsoft.com/sharepoint/v3/contenttype/forms">
-  <Display>DocumentLibraryForm</Display>
-  <Edit>DocumentLibraryForm</Edit>
-  <New>DocumentLibraryForm</New>
-</FormTemplates>
+<p:properties xmlns:p="http://schemas.microsoft.com/office/2006/metadata/properties" xmlns:xsi="http://www.w3.org/2001/XMLSchema-instance" xmlns:pc="http://schemas.microsoft.com/office/infopath/2007/PartnerControls">
+  <documentManagement/>
+</p:properties>
 </file>
 
 <file path=customXml/item2.xml><?xml version="1.0" encoding="utf-8"?>
@@ -11162,15 +10713,19 @@
 </file>
 
 <file path=customXml/item3.xml><?xml version="1.0" encoding="utf-8"?>
-<p:properties xmlns:p="http://schemas.microsoft.com/office/2006/metadata/properties" xmlns:xsi="http://www.w3.org/2001/XMLSchema-instance" xmlns:pc="http://schemas.microsoft.com/office/infopath/2007/PartnerControls">
-  <documentManagement/>
-</p:properties>
+<?mso-contentType ?>
+<FormTemplates xmlns="http://schemas.microsoft.com/sharepoint/v3/contenttype/forms">
+  <Display>DocumentLibraryForm</Display>
+  <Edit>DocumentLibraryForm</Edit>
+  <New>DocumentLibraryForm</New>
+</FormTemplates>
 </file>
 
 <file path=customXml/itemProps1.xml><?xml version="1.0" encoding="utf-8"?>
-<ds:datastoreItem xmlns:ds="http://schemas.openxmlformats.org/officeDocument/2006/customXml" ds:itemID="{D895A8BE-7462-4A0F-B32D-438200AF671E}">
+<ds:datastoreItem xmlns:ds="http://schemas.openxmlformats.org/officeDocument/2006/customXml" ds:itemID="{BDB3BF25-C29B-4219-A0EC-1A74BABF2BF8}">
   <ds:schemaRefs>
-    <ds:schemaRef ds:uri="http://schemas.microsoft.com/sharepoint/v3/contenttype/forms"/>
+    <ds:schemaRef ds:uri="http://schemas.microsoft.com/office/2006/metadata/properties"/>
+    <ds:schemaRef ds:uri="http://schemas.microsoft.com/office/infopath/2007/PartnerControls"/>
   </ds:schemaRefs>
 </ds:datastoreItem>
 </file>
@@ -11194,10 +10749,9 @@
 </file>
 
 <file path=customXml/itemProps3.xml><?xml version="1.0" encoding="utf-8"?>
-<ds:datastoreItem xmlns:ds="http://schemas.openxmlformats.org/officeDocument/2006/customXml" ds:itemID="{BDB3BF25-C29B-4219-A0EC-1A74BABF2BF8}">
+<ds:datastoreItem xmlns:ds="http://schemas.openxmlformats.org/officeDocument/2006/customXml" ds:itemID="{D895A8BE-7462-4A0F-B32D-438200AF671E}">
   <ds:schemaRefs>
-    <ds:schemaRef ds:uri="http://schemas.microsoft.com/office/2006/metadata/properties"/>
-    <ds:schemaRef ds:uri="http://schemas.microsoft.com/office/infopath/2007/PartnerControls"/>
+    <ds:schemaRef ds:uri="http://schemas.microsoft.com/sharepoint/v3/contenttype/forms"/>
   </ds:schemaRefs>
 </ds:datastoreItem>
 </file>
</xml_diff>